<commit_message>
put host domain on config/app.php and make git ignore the file
</commit_message>
<xml_diff>
--- a/webroot/files/template.docx
+++ b/webroot/files/template.docx
@@ -41,9 +41,9 @@
         <w:rFonts w:ascii="Times New Roman" w:hAnsi="Times New Roman" w:cs="Times New Roman"/>
         __GENERATERPR__
       </w:rPr>
-      <w:t xml:space="preserve">Ms. Jason Kim
-60 Byng Ave
-Email: jkim@riavera.com Phone number:416-877-3886</w:t>
+      <w:t xml:space="preserve">Dr. jason kim
+asdgsadg
+Email: sdfasdf Phone number:asdgsadg</w:t>
     </w:r>
   </w:p>
   __GENERATEHDR____GENERATEHDRIMG__

</xml_diff>

<commit_message>
changed window.open to window.locate - in order to avoid popup blocking from browsers
</commit_message>
<xml_diff>
--- a/webroot/files/template.docx
+++ b/webroot/files/template.docx
@@ -41,9 +41,9 @@
         <w:rFonts w:ascii="Times New Roman" w:hAnsi="Times New Roman" w:cs="Times New Roman"/>
         __GENERATERPR__
       </w:rPr>
-      <w:t xml:space="preserve">Dr. jason kim
-asdgsadg
-Email: sdfasdf Phone number:asdgsadg</w:t>
+      <w:t xml:space="preserve">Dr. Jiho Kim
+23 Sheppard Ave.
+Email: jkim@riavera.com Phone number:416-738-1863</w:t>
     </w:r>
   </w:p>
   __GENERATEHDR____GENERATEHDRIMG__

</xml_diff>